<commit_message>
ULYSSES-5250 Ensure hyphenation can be disabled in word styles
</commit_message>
<xml_diff>
--- a/Tests/Test Data/docx/RKDOCXSettingsWriterTest/settings.docx
+++ b/Tests/Test Data/docx/RKDOCXSettingsWriterTest/settings.docx
@@ -3,9 +3,6 @@
 <w:document xmlns:m="http://schemas.openxmlformats.org/officeDocument/2006/math" xmlns:r="http://schemas.openxmlformats.org/officeDocument/2006/relationships" xmlns:wp14="http://schemas.microsoft.com/office/word/2010/wordprocessingDrawing" xmlns:w="http://schemas.openxmlformats.org/wordprocessingml/2006/main" xmlns:w15="http://schemas.microsoft.com/office/word/2012/wordml" xmlns:o="urn:schemas-microsoft-com:office:office" xmlns:wpg="http://schemas.microsoft.com/office/word/2010/wordprocessingGroup" xmlns:wne="http://schemas.microsoft.com/office/word/2006/wordml" xmlns:v="urn:schemas-microsoft-com:vml" xmlns:w10="urn:schemas-microsoft-com:office:word" xmlns:mc="http://schemas.openxmlformats.org/markup-compatibility/2006" xmlns:wpi="http://schemas.microsoft.com/office/word/2010/wordprocessingInk" xmlns:mo="http://schemas.microsoft.com/office/mac/office/2008/main" xmlns:wps="http://schemas.microsoft.com/office/word/2010/wordprocessingShape" xmlns:wpc="http://schemas.microsoft.com/office/word/2010/wordprocessingCanvas" xmlns:wp="http://schemas.openxmlformats.org/drawingml/2006/wordprocessingDrawing" xmlns:w14="http://schemas.microsoft.com/office/word/2010/wordml" xmlns:mv="urn:schemas-microsoft-com:mac:vml" mc:Ignorable="w14 w15 wp14">
   <w:body>
     <w:p>
-      <w:pPr>
-        <w:suppressAutoHyphens/>
-      </w:pPr>
       <w:r>
         <w:rPr>
           <w:rFonts w:ascii="Helvetica" w:cs="Helvetica" w:eastAsia="Helvetica" w:hAnsi="Helvetica"/>
@@ -95,7 +92,6 @@
         <w:tabs>
           <w:tab w:val="start" w:pos="400"/>
         </w:tabs>
-        <w:suppressAutoHyphens/>
       </w:pPr>
       <w:r>
         <w:rPr>
@@ -152,7 +148,6 @@
         <w:tabs>
           <w:tab w:val="start" w:pos="400"/>
         </w:tabs>
-        <w:suppressAutoHyphens/>
       </w:pPr>
       <w:r>
         <w:rPr>
@@ -182,6 +177,11 @@
 <file path=word/styles.xml><?xml version="1.0" encoding="utf-8"?>
 <w:styles xmlns:w14="http://schemas.microsoft.com/office/word/2010/wordml" xmlns:r="http://schemas.openxmlformats.org/officeDocument/2006/relationships" xmlns:w="http://schemas.openxmlformats.org/wordprocessingml/2006/main" xmlns:w15="http://schemas.microsoft.com/office/word/2012/wordml" xmlns:mc="http://schemas.openxmlformats.org/markup-compatibility/2006" mc:Ignorable="w14 w15">
   <w:docDefaults>
+    <w:pPrDefault>
+      <w:pPr>
+        <w:suppressAutoHyphens/>
+      </w:pPr>
+    </w:pPrDefault>
     <w:rPrDefault>
       <w:rPr>
         <w14:ligatures w14:val="historicalDiscretional"/>
@@ -190,6 +190,9 @@
   </w:docDefaults>
   <w:style w:type="paragraph" w:default="1" w:styleId="Normal">
     <w:name w:val="Normal"/>
+    <w:pPr>
+      <w:suppressAutoHyphens/>
+    </w:pPr>
     <w:rPr>
       <w14:ligatures w14:val="historicalDiscretional"/>
     </w:rPr>

</xml_diff>